<commit_message>
cover page altered -AMIR
</commit_message>
<xml_diff>
--- a/ContextObjects/TT3L_G5_ContextObjects.docx
+++ b/ContextObjects/TT3L_G5_ContextObjects.docx
@@ -143,6 +143,17 @@
           <w:szCs w:val="24"/>
         </w:rPr>
         <w:t xml:space="preserve"> </w:t>
+      </w:r>
+      <w:r>
+        <w:rPr>
+          <w:rFonts w:ascii="Times New Roman" w:eastAsia="Times New Roman" w:hAnsi="Times New Roman" w:cs="Times New Roman"/>
+          <w:b/>
+          <w:bCs/>
+          <w:color w:val="000000" w:themeColor="text1"/>
+          <w:sz w:val="24"/>
+          <w:szCs w:val="24"/>
+        </w:rPr>
+        <w:t>Person In charge of document: Amir Hamzah bin Ahmad Shukri</w:t>
       </w:r>
     </w:p>
     <w:p>

</xml_diff>